<commit_message>
IMS-20 #done #comment Completed RA with Risk matrix
</commit_message>
<xml_diff>
--- a/Documents/IMS RA.docx
+++ b/Documents/IMS RA.docx
@@ -2,6 +2,609 @@
 <file path=word/document.xml><?xml version="1.0" encoding="utf-8"?>
 <w:document xmlns:wpc="http://schemas.microsoft.com/office/word/2010/wordprocessingCanvas" xmlns:cx="http://schemas.microsoft.com/office/drawing/2014/chartex" xmlns:cx1="http://schemas.microsoft.com/office/drawing/2015/9/8/chartex" xmlns:cx2="http://schemas.microsoft.com/office/drawing/2015/10/21/chartex" xmlns:cx3="http://schemas.microsoft.com/office/drawing/2016/5/9/chartex" xmlns:cx4="http://schemas.microsoft.com/office/drawing/2016/5/10/chartex" xmlns:cx5="http://schemas.microsoft.com/office/drawing/2016/5/11/chartex" xmlns:cx6="http://schemas.microsoft.com/office/drawing/2016/5/12/chartex" xmlns:cx7="http://schemas.microsoft.com/office/drawing/2016/5/13/chartex" xmlns:cx8="http://schemas.microsoft.com/office/drawing/2016/5/14/chartex" xmlns:mc="http://schemas.openxmlformats.org/markup-compatibility/2006" xmlns:aink="http://schemas.microsoft.com/office/drawing/2016/ink" xmlns:am3d="http://schemas.microsoft.com/office/drawing/2017/model3d" xmlns:o="urn:schemas-microsoft-com:office:office" xmlns:oel="http://schemas.microsoft.com/office/2019/extlst" xmlns:r="http://schemas.openxmlformats.org/officeDocument/2006/relationships" xmlns:m="http://schemas.openxmlformats.org/officeDocument/2006/math" xmlns:v="urn:schemas-microsoft-com:vml" xmlns:wp14="http://schemas.microsoft.com/office/word/2010/wordprocessingDrawing" xmlns:wp="http://schemas.openxmlformats.org/drawingml/2006/wordprocessingDrawing" xmlns:w10="urn:schemas-microsoft-com:office:word" xmlns:w="http://schemas.openxmlformats.org/wordprocessingml/2006/main" xmlns:w14="http://schemas.microsoft.com/office/word/2010/wordml" xmlns:w15="http://schemas.microsoft.com/office/word/2012/wordml" xmlns:w16cex="http://schemas.microsoft.com/office/word/2018/wordml/cex" xmlns:w16cid="http://schemas.microsoft.com/office/word/2016/wordml/cid" xmlns:w16="http://schemas.microsoft.com/office/word/2018/wordml" xmlns:w16sdtdh="http://schemas.microsoft.com/office/word/2020/wordml/sdtdatahash" xmlns:w16se="http://schemas.microsoft.com/office/word/2015/wordml/symex" xmlns:wpg="http://schemas.microsoft.com/office/word/2010/wordprocessingGroup" xmlns:wpi="http://schemas.microsoft.com/office/word/2010/wordprocessingInk" xmlns:wne="http://schemas.microsoft.com/office/word/2006/wordml" xmlns:wps="http://schemas.microsoft.com/office/word/2010/wordprocessingShape" mc:Ignorable="w14 w15 w16se w16cid w16 w16cex w16sdtdh wp14">
   <w:body>
+    <w:tbl>
+      <w:tblPr>
+        <w:tblStyle w:val="TableGrid"/>
+        <w:tblW w:w="0" w:type="auto"/>
+        <w:tblLook w:val="04A0" w:firstRow="1" w:lastRow="0" w:firstColumn="1" w:lastColumn="0" w:noHBand="0" w:noVBand="1"/>
+      </w:tblPr>
+      <w:tblGrid>
+        <w:gridCol w:w="1129"/>
+        <w:gridCol w:w="993"/>
+        <w:gridCol w:w="1275"/>
+        <w:gridCol w:w="1134"/>
+        <w:gridCol w:w="1276"/>
+      </w:tblGrid>
+      <w:tr>
+        <w:tc>
+          <w:tcPr>
+            <w:tcW w:w="5807" w:type="dxa"/>
+            <w:gridSpan w:val="5"/>
+          </w:tcPr>
+          <w:p>
+            <w:pPr>
+              <w:jc w:val="center"/>
+            </w:pPr>
+            <w:r>
+              <w:t>Likelihood</w:t>
+            </w:r>
+          </w:p>
+        </w:tc>
+      </w:tr>
+      <w:tr>
+        <w:tc>
+          <w:tcPr>
+            <w:tcW w:w="1129" w:type="dxa"/>
+            <w:shd w:val="clear" w:color="auto" w:fill="92D050"/>
+          </w:tcPr>
+          <w:p>
+            <w:r>
+              <w:t xml:space="preserve"> Very Low</w:t>
+            </w:r>
+          </w:p>
+        </w:tc>
+        <w:tc>
+          <w:tcPr>
+            <w:tcW w:w="993" w:type="dxa"/>
+            <w:shd w:val="clear" w:color="auto" w:fill="B8E08C"/>
+          </w:tcPr>
+          <w:p>
+            <w:r>
+              <w:t>Low</w:t>
+            </w:r>
+          </w:p>
+        </w:tc>
+        <w:tc>
+          <w:tcPr>
+            <w:tcW w:w="1275" w:type="dxa"/>
+            <w:shd w:val="clear" w:color="auto" w:fill="FFD966" w:themeFill="accent4" w:themeFillTint="99"/>
+          </w:tcPr>
+          <w:p>
+            <w:r>
+              <w:t>Medium</w:t>
+            </w:r>
+          </w:p>
+        </w:tc>
+        <w:tc>
+          <w:tcPr>
+            <w:tcW w:w="1134" w:type="dxa"/>
+            <w:shd w:val="clear" w:color="auto" w:fill="F4B083" w:themeFill="accent2" w:themeFillTint="99"/>
+          </w:tcPr>
+          <w:p>
+            <w:r>
+              <w:t>High</w:t>
+            </w:r>
+          </w:p>
+        </w:tc>
+        <w:tc>
+          <w:tcPr>
+            <w:tcW w:w="1276" w:type="dxa"/>
+            <w:shd w:val="clear" w:color="auto" w:fill="FF0000"/>
+          </w:tcPr>
+          <w:p>
+            <w:r>
+              <w:t>Very high</w:t>
+            </w:r>
+          </w:p>
+        </w:tc>
+      </w:tr>
+      <w:tr>
+        <w:tc>
+          <w:tcPr>
+            <w:tcW w:w="1129" w:type="dxa"/>
+            <w:shd w:val="clear" w:color="auto" w:fill="92D050"/>
+          </w:tcPr>
+          <w:p>
+            <w:r>
+              <w:t xml:space="preserve"> 1</w:t>
+            </w:r>
+          </w:p>
+        </w:tc>
+        <w:tc>
+          <w:tcPr>
+            <w:tcW w:w="993" w:type="dxa"/>
+            <w:shd w:val="clear" w:color="auto" w:fill="B8E08C"/>
+          </w:tcPr>
+          <w:p>
+            <w:r>
+              <w:t>2</w:t>
+            </w:r>
+          </w:p>
+        </w:tc>
+        <w:tc>
+          <w:tcPr>
+            <w:tcW w:w="1275" w:type="dxa"/>
+            <w:shd w:val="clear" w:color="auto" w:fill="FFD966" w:themeFill="accent4" w:themeFillTint="99"/>
+          </w:tcPr>
+          <w:p>
+            <w:r>
+              <w:t>3</w:t>
+            </w:r>
+          </w:p>
+        </w:tc>
+        <w:tc>
+          <w:tcPr>
+            <w:tcW w:w="1134" w:type="dxa"/>
+            <w:shd w:val="clear" w:color="auto" w:fill="F4B083" w:themeFill="accent2" w:themeFillTint="99"/>
+          </w:tcPr>
+          <w:p>
+            <w:r>
+              <w:t>4</w:t>
+            </w:r>
+          </w:p>
+        </w:tc>
+        <w:tc>
+          <w:tcPr>
+            <w:tcW w:w="1276" w:type="dxa"/>
+            <w:shd w:val="clear" w:color="auto" w:fill="FF0000"/>
+          </w:tcPr>
+          <w:p>
+            <w:r>
+              <w:t>5</w:t>
+            </w:r>
+          </w:p>
+        </w:tc>
+      </w:tr>
+    </w:tbl>
+    <w:tbl>
+      <w:tblPr>
+        <w:tblStyle w:val="TableGrid"/>
+        <w:tblpPr w:leftFromText="180" w:rightFromText="180" w:vertAnchor="text" w:horzAnchor="margin" w:tblpXSpec="right" w:tblpY="-841"/>
+        <w:tblW w:w="0" w:type="auto"/>
+        <w:tblLook w:val="04A0" w:firstRow="1" w:lastRow="0" w:firstColumn="1" w:lastColumn="0" w:noHBand="0" w:noVBand="1"/>
+      </w:tblPr>
+      <w:tblGrid>
+        <w:gridCol w:w="1129"/>
+        <w:gridCol w:w="993"/>
+        <w:gridCol w:w="1275"/>
+        <w:gridCol w:w="1134"/>
+        <w:gridCol w:w="1345"/>
+      </w:tblGrid>
+      <w:tr>
+        <w:tc>
+          <w:tcPr>
+            <w:tcW w:w="5807" w:type="dxa"/>
+            <w:gridSpan w:val="5"/>
+          </w:tcPr>
+          <w:p>
+            <w:pPr>
+              <w:jc w:val="center"/>
+            </w:pPr>
+            <w:r>
+              <w:t>Likelihood</w:t>
+            </w:r>
+          </w:p>
+        </w:tc>
+      </w:tr>
+      <w:tr>
+        <w:tc>
+          <w:tcPr>
+            <w:tcW w:w="1129" w:type="dxa"/>
+            <w:shd w:val="clear" w:color="auto" w:fill="92D050"/>
+          </w:tcPr>
+          <w:p>
+            <w:r>
+              <w:t>Incidental</w:t>
+            </w:r>
+          </w:p>
+        </w:tc>
+        <w:tc>
+          <w:tcPr>
+            <w:tcW w:w="993" w:type="dxa"/>
+            <w:shd w:val="clear" w:color="auto" w:fill="92D050"/>
+          </w:tcPr>
+          <w:p>
+            <w:r>
+              <w:t>Minor</w:t>
+            </w:r>
+          </w:p>
+        </w:tc>
+        <w:tc>
+          <w:tcPr>
+            <w:tcW w:w="1275" w:type="dxa"/>
+            <w:shd w:val="clear" w:color="auto" w:fill="FFD966" w:themeFill="accent4" w:themeFillTint="99"/>
+          </w:tcPr>
+          <w:p>
+            <w:r>
+              <w:t>Serious</w:t>
+            </w:r>
+          </w:p>
+        </w:tc>
+        <w:tc>
+          <w:tcPr>
+            <w:tcW w:w="1134" w:type="dxa"/>
+            <w:shd w:val="clear" w:color="auto" w:fill="F4B083" w:themeFill="accent2" w:themeFillTint="99"/>
+          </w:tcPr>
+          <w:p>
+            <w:r>
+              <w:t>Major</w:t>
+            </w:r>
+          </w:p>
+        </w:tc>
+        <w:tc>
+          <w:tcPr>
+            <w:tcW w:w="1276" w:type="dxa"/>
+            <w:shd w:val="clear" w:color="auto" w:fill="FF0000"/>
+          </w:tcPr>
+          <w:p>
+            <w:r>
+              <w:t xml:space="preserve">Catastrophic </w:t>
+            </w:r>
+          </w:p>
+        </w:tc>
+      </w:tr>
+      <w:tr>
+        <w:tc>
+          <w:tcPr>
+            <w:tcW w:w="1129" w:type="dxa"/>
+            <w:shd w:val="clear" w:color="auto" w:fill="92D050"/>
+          </w:tcPr>
+          <w:p>
+            <w:r>
+              <w:t>1</w:t>
+            </w:r>
+          </w:p>
+        </w:tc>
+        <w:tc>
+          <w:tcPr>
+            <w:tcW w:w="993" w:type="dxa"/>
+            <w:shd w:val="clear" w:color="auto" w:fill="92D050"/>
+          </w:tcPr>
+          <w:p>
+            <w:r>
+              <w:t>2</w:t>
+            </w:r>
+          </w:p>
+        </w:tc>
+        <w:tc>
+          <w:tcPr>
+            <w:tcW w:w="1275" w:type="dxa"/>
+            <w:shd w:val="clear" w:color="auto" w:fill="FFD966" w:themeFill="accent4" w:themeFillTint="99"/>
+          </w:tcPr>
+          <w:p>
+            <w:r>
+              <w:t>3</w:t>
+            </w:r>
+          </w:p>
+        </w:tc>
+        <w:tc>
+          <w:tcPr>
+            <w:tcW w:w="1134" w:type="dxa"/>
+            <w:shd w:val="clear" w:color="auto" w:fill="F4B083" w:themeFill="accent2" w:themeFillTint="99"/>
+          </w:tcPr>
+          <w:p>
+            <w:r>
+              <w:t>4</w:t>
+            </w:r>
+          </w:p>
+        </w:tc>
+        <w:tc>
+          <w:tcPr>
+            <w:tcW w:w="1276" w:type="dxa"/>
+            <w:shd w:val="clear" w:color="auto" w:fill="FF0000"/>
+          </w:tcPr>
+          <w:p>
+            <w:r>
+              <w:t>5</w:t>
+            </w:r>
+          </w:p>
+        </w:tc>
+      </w:tr>
+    </w:tbl>
+    <w:p/>
+    <w:tbl>
+      <w:tblPr>
+        <w:tblStyle w:val="TableGrid"/>
+        <w:tblW w:w="0" w:type="auto"/>
+        <w:tblLook w:val="04A0" w:firstRow="1" w:lastRow="0" w:firstColumn="1" w:lastColumn="0" w:noHBand="0" w:noVBand="1"/>
+      </w:tblPr>
+      <w:tblGrid>
+        <w:gridCol w:w="2324"/>
+        <w:gridCol w:w="2324"/>
+        <w:gridCol w:w="2325"/>
+        <w:gridCol w:w="2325"/>
+        <w:gridCol w:w="2325"/>
+        <w:gridCol w:w="2325"/>
+      </w:tblGrid>
+      <w:tr>
+        <w:tc>
+          <w:tcPr>
+            <w:tcW w:w="2324" w:type="dxa"/>
+          </w:tcPr>
+          <w:p/>
+        </w:tc>
+        <w:tc>
+          <w:tcPr>
+            <w:tcW w:w="2324" w:type="dxa"/>
+          </w:tcPr>
+          <w:p>
+            <w:r>
+              <w:t>Very low</w:t>
+            </w:r>
+          </w:p>
+        </w:tc>
+        <w:tc>
+          <w:tcPr>
+            <w:tcW w:w="2325" w:type="dxa"/>
+          </w:tcPr>
+          <w:p>
+            <w:r>
+              <w:t>Low</w:t>
+            </w:r>
+          </w:p>
+        </w:tc>
+        <w:tc>
+          <w:tcPr>
+            <w:tcW w:w="2325" w:type="dxa"/>
+          </w:tcPr>
+          <w:p>
+            <w:r>
+              <w:t>Medium</w:t>
+            </w:r>
+          </w:p>
+        </w:tc>
+        <w:tc>
+          <w:tcPr>
+            <w:tcW w:w="2325" w:type="dxa"/>
+          </w:tcPr>
+          <w:p>
+            <w:r>
+              <w:t>High</w:t>
+            </w:r>
+          </w:p>
+        </w:tc>
+        <w:tc>
+          <w:tcPr>
+            <w:tcW w:w="2325" w:type="dxa"/>
+          </w:tcPr>
+          <w:p>
+            <w:r>
+              <w:t>Very high</w:t>
+            </w:r>
+          </w:p>
+        </w:tc>
+      </w:tr>
+      <w:tr>
+        <w:tc>
+          <w:tcPr>
+            <w:tcW w:w="2324" w:type="dxa"/>
+          </w:tcPr>
+          <w:p>
+            <w:r>
+              <w:t>Incidental</w:t>
+            </w:r>
+          </w:p>
+        </w:tc>
+        <w:tc>
+          <w:tcPr>
+            <w:tcW w:w="2324" w:type="dxa"/>
+          </w:tcPr>
+          <w:p/>
+        </w:tc>
+        <w:tc>
+          <w:tcPr>
+            <w:tcW w:w="2325" w:type="dxa"/>
+          </w:tcPr>
+          <w:p>
+            <w:r>
+              <w:t>2</w:t>
+            </w:r>
+          </w:p>
+        </w:tc>
+        <w:tc>
+          <w:tcPr>
+            <w:tcW w:w="2325" w:type="dxa"/>
+          </w:tcPr>
+          <w:p>
+            <w:r>
+              <w:t>7</w:t>
+            </w:r>
+          </w:p>
+        </w:tc>
+        <w:tc>
+          <w:tcPr>
+            <w:tcW w:w="2325" w:type="dxa"/>
+          </w:tcPr>
+          <w:p/>
+        </w:tc>
+        <w:tc>
+          <w:tcPr>
+            <w:tcW w:w="2325" w:type="dxa"/>
+          </w:tcPr>
+          <w:p/>
+        </w:tc>
+      </w:tr>
+      <w:tr>
+        <w:tc>
+          <w:tcPr>
+            <w:tcW w:w="2324" w:type="dxa"/>
+          </w:tcPr>
+          <w:p>
+            <w:r>
+              <w:t>Minor</w:t>
+            </w:r>
+          </w:p>
+        </w:tc>
+        <w:tc>
+          <w:tcPr>
+            <w:tcW w:w="2324" w:type="dxa"/>
+          </w:tcPr>
+          <w:p/>
+        </w:tc>
+        <w:tc>
+          <w:tcPr>
+            <w:tcW w:w="2325" w:type="dxa"/>
+          </w:tcPr>
+          <w:p>
+            <w:r>
+              <w:t>6</w:t>
+            </w:r>
+          </w:p>
+        </w:tc>
+        <w:tc>
+          <w:tcPr>
+            <w:tcW w:w="2325" w:type="dxa"/>
+          </w:tcPr>
+          <w:p>
+            <w:r>
+              <w:t>1</w:t>
+            </w:r>
+          </w:p>
+        </w:tc>
+        <w:tc>
+          <w:tcPr>
+            <w:tcW w:w="2325" w:type="dxa"/>
+          </w:tcPr>
+          <w:p/>
+        </w:tc>
+        <w:tc>
+          <w:tcPr>
+            <w:tcW w:w="2325" w:type="dxa"/>
+          </w:tcPr>
+          <w:p/>
+        </w:tc>
+      </w:tr>
+      <w:tr>
+        <w:tc>
+          <w:tcPr>
+            <w:tcW w:w="2324" w:type="dxa"/>
+          </w:tcPr>
+          <w:p>
+            <w:r>
+              <w:t>Serious</w:t>
+            </w:r>
+          </w:p>
+        </w:tc>
+        <w:tc>
+          <w:tcPr>
+            <w:tcW w:w="2324" w:type="dxa"/>
+          </w:tcPr>
+          <w:p/>
+        </w:tc>
+        <w:tc>
+          <w:tcPr>
+            <w:tcW w:w="2325" w:type="dxa"/>
+          </w:tcPr>
+          <w:p/>
+        </w:tc>
+        <w:tc>
+          <w:tcPr>
+            <w:tcW w:w="2325" w:type="dxa"/>
+          </w:tcPr>
+          <w:p/>
+        </w:tc>
+        <w:tc>
+          <w:tcPr>
+            <w:tcW w:w="2325" w:type="dxa"/>
+          </w:tcPr>
+          <w:p>
+            <w:r>
+              <w:t>3</w:t>
+            </w:r>
+          </w:p>
+        </w:tc>
+        <w:tc>
+          <w:tcPr>
+            <w:tcW w:w="2325" w:type="dxa"/>
+          </w:tcPr>
+          <w:p/>
+        </w:tc>
+      </w:tr>
+      <w:tr>
+        <w:tc>
+          <w:tcPr>
+            <w:tcW w:w="2324" w:type="dxa"/>
+          </w:tcPr>
+          <w:p>
+            <w:r>
+              <w:t>Major</w:t>
+            </w:r>
+          </w:p>
+        </w:tc>
+        <w:tc>
+          <w:tcPr>
+            <w:tcW w:w="2324" w:type="dxa"/>
+          </w:tcPr>
+          <w:p>
+            <w:r>
+              <w:t>8</w:t>
+            </w:r>
+          </w:p>
+        </w:tc>
+        <w:tc>
+          <w:tcPr>
+            <w:tcW w:w="2325" w:type="dxa"/>
+          </w:tcPr>
+          <w:p>
+            <w:r>
+              <w:t>4, 5</w:t>
+            </w:r>
+          </w:p>
+        </w:tc>
+        <w:tc>
+          <w:tcPr>
+            <w:tcW w:w="2325" w:type="dxa"/>
+          </w:tcPr>
+          <w:p/>
+        </w:tc>
+        <w:tc>
+          <w:tcPr>
+            <w:tcW w:w="2325" w:type="dxa"/>
+          </w:tcPr>
+          <w:p/>
+        </w:tc>
+        <w:tc>
+          <w:tcPr>
+            <w:tcW w:w="2325" w:type="dxa"/>
+          </w:tcPr>
+          <w:p/>
+        </w:tc>
+      </w:tr>
+      <w:tr>
+        <w:tc>
+          <w:tcPr>
+            <w:tcW w:w="2324" w:type="dxa"/>
+          </w:tcPr>
+          <w:p>
+            <w:r>
+              <w:t>Catastrophic</w:t>
+            </w:r>
+          </w:p>
+        </w:tc>
+        <w:tc>
+          <w:tcPr>
+            <w:tcW w:w="2324" w:type="dxa"/>
+          </w:tcPr>
+          <w:p/>
+        </w:tc>
+        <w:tc>
+          <w:tcPr>
+            <w:tcW w:w="2325" w:type="dxa"/>
+          </w:tcPr>
+          <w:p/>
+        </w:tc>
+        <w:tc>
+          <w:tcPr>
+            <w:tcW w:w="2325" w:type="dxa"/>
+          </w:tcPr>
+          <w:p/>
+        </w:tc>
+        <w:tc>
+          <w:tcPr>
+            <w:tcW w:w="2325" w:type="dxa"/>
+          </w:tcPr>
+          <w:p/>
+        </w:tc>
+        <w:tc>
+          <w:tcPr>
+            <w:tcW w:w="2325" w:type="dxa"/>
+          </w:tcPr>
+          <w:p/>
+        </w:tc>
+      </w:tr>
+    </w:tbl>
+    <w:p/>
+    <w:p/>
     <w:tbl>
       <w:tblPr>
         <w:tblStyle w:val="TableGrid"/>
@@ -25,7 +628,6 @@
             <w:vAlign w:val="bottom"/>
           </w:tcPr>
           <w:p>
-            <w:bookmarkStart w:id="0" w:name="_Hlk102482192"/>
             <w:r>
               <w:rPr>
                 <w:rFonts w:ascii="Calibri" w:hAnsi="Calibri" w:cs="Calibri"/>
@@ -208,13 +810,21 @@
           <w:tcPr>
             <w:tcW w:w="1744" w:type="dxa"/>
           </w:tcPr>
-          <w:p/>
-        </w:tc>
-        <w:tc>
-          <w:tcPr>
-            <w:tcW w:w="1744" w:type="dxa"/>
-          </w:tcPr>
-          <w:p/>
+          <w:p>
+            <w:r>
+              <w:t>3</w:t>
+            </w:r>
+          </w:p>
+        </w:tc>
+        <w:tc>
+          <w:tcPr>
+            <w:tcW w:w="1744" w:type="dxa"/>
+          </w:tcPr>
+          <w:p>
+            <w:r>
+              <w:t>2</w:t>
+            </w:r>
+          </w:p>
         </w:tc>
         <w:tc>
           <w:tcPr>
@@ -307,13 +917,21 @@
           <w:tcPr>
             <w:tcW w:w="1744" w:type="dxa"/>
           </w:tcPr>
-          <w:p/>
-        </w:tc>
-        <w:tc>
-          <w:tcPr>
-            <w:tcW w:w="1744" w:type="dxa"/>
-          </w:tcPr>
-          <w:p/>
+          <w:p>
+            <w:r>
+              <w:t>2</w:t>
+            </w:r>
+          </w:p>
+        </w:tc>
+        <w:tc>
+          <w:tcPr>
+            <w:tcW w:w="1744" w:type="dxa"/>
+          </w:tcPr>
+          <w:p>
+            <w:r>
+              <w:t>1</w:t>
+            </w:r>
+          </w:p>
         </w:tc>
         <w:tc>
           <w:tcPr>
@@ -405,41 +1023,66 @@
           <w:tcPr>
             <w:tcW w:w="1744" w:type="dxa"/>
           </w:tcPr>
-          <w:p/>
-        </w:tc>
-        <w:tc>
-          <w:tcPr>
-            <w:tcW w:w="1744" w:type="dxa"/>
-          </w:tcPr>
-          <w:p/>
-        </w:tc>
-        <w:tc>
-          <w:tcPr>
-            <w:tcW w:w="1744" w:type="dxa"/>
-            <w:vAlign w:val="bottom"/>
-          </w:tcPr>
-          <w:p>
-            <w:r>
-              <w:rPr>
-                <w:rFonts w:ascii="Calibri" w:hAnsi="Calibri" w:cs="Calibri"/>
-                <w:color w:val="000000"/>
-              </w:rPr>
-              <w:t>review the code to see where the errors are present and use online forums to help solve issue.</w:t>
-            </w:r>
-          </w:p>
-        </w:tc>
-        <w:tc>
-          <w:tcPr>
-            <w:tcW w:w="1744" w:type="dxa"/>
-            <w:vAlign w:val="bottom"/>
-          </w:tcPr>
-          <w:p>
-            <w:r>
-              <w:rPr>
-                <w:rFonts w:ascii="Calibri" w:hAnsi="Calibri" w:cs="Calibri"/>
-                <w:color w:val="000000"/>
-              </w:rPr>
-              <w:t>Review content on QA community and look for addition guides on the internet</w:t>
+          <w:p>
+            <w:r>
+              <w:t>4</w:t>
+            </w:r>
+          </w:p>
+        </w:tc>
+        <w:tc>
+          <w:tcPr>
+            <w:tcW w:w="1744" w:type="dxa"/>
+          </w:tcPr>
+          <w:p>
+            <w:r>
+              <w:t>3</w:t>
+            </w:r>
+          </w:p>
+        </w:tc>
+        <w:tc>
+          <w:tcPr>
+            <w:tcW w:w="1744" w:type="dxa"/>
+            <w:vAlign w:val="bottom"/>
+          </w:tcPr>
+          <w:p>
+            <w:r>
+              <w:rPr>
+                <w:rFonts w:ascii="Calibri" w:hAnsi="Calibri" w:cs="Calibri"/>
+                <w:color w:val="000000"/>
+              </w:rPr>
+              <w:t xml:space="preserve">review the code to see where the errors are present and use </w:t>
+            </w:r>
+            <w:r>
+              <w:rPr>
+                <w:rFonts w:ascii="Calibri" w:hAnsi="Calibri" w:cs="Calibri"/>
+                <w:color w:val="000000"/>
+              </w:rPr>
+              <w:lastRenderedPageBreak/>
+              <w:t>online forums to help solve issue.</w:t>
+            </w:r>
+          </w:p>
+        </w:tc>
+        <w:tc>
+          <w:tcPr>
+            <w:tcW w:w="1744" w:type="dxa"/>
+            <w:vAlign w:val="bottom"/>
+          </w:tcPr>
+          <w:p>
+            <w:r>
+              <w:rPr>
+                <w:rFonts w:ascii="Calibri" w:hAnsi="Calibri" w:cs="Calibri"/>
+                <w:color w:val="000000"/>
+              </w:rPr>
+              <w:lastRenderedPageBreak/>
+              <w:t xml:space="preserve">Review content on QA community and look for addition </w:t>
+            </w:r>
+            <w:r>
+              <w:rPr>
+                <w:rFonts w:ascii="Calibri" w:hAnsi="Calibri" w:cs="Calibri"/>
+                <w:color w:val="000000"/>
+              </w:rPr>
+              <w:lastRenderedPageBreak/>
+              <w:t>guides on the internet</w:t>
             </w:r>
           </w:p>
         </w:tc>
@@ -451,6 +1094,7 @@
           </w:tcPr>
           <w:p>
             <w:r>
+              <w:lastRenderedPageBreak/>
               <w:t>4</w:t>
             </w:r>
           </w:p>
@@ -500,33 +1144,34 @@
           <w:tcPr>
             <w:tcW w:w="1744" w:type="dxa"/>
           </w:tcPr>
-          <w:p/>
-        </w:tc>
-        <w:tc>
-          <w:tcPr>
-            <w:tcW w:w="1744" w:type="dxa"/>
-          </w:tcPr>
-          <w:p/>
-        </w:tc>
-        <w:tc>
-          <w:tcPr>
-            <w:tcW w:w="1744" w:type="dxa"/>
-            <w:vAlign w:val="bottom"/>
-          </w:tcPr>
-          <w:p>
-            <w:r>
-              <w:rPr>
-                <w:rFonts w:ascii="Calibri" w:hAnsi="Calibri" w:cs="Calibri"/>
-                <w:color w:val="000000"/>
-              </w:rPr>
-              <w:t>Close any unnecessary programs</w:t>
-            </w:r>
-            <w:r>
-              <w:rPr>
-                <w:rFonts w:ascii="Calibri" w:hAnsi="Calibri" w:cs="Calibri"/>
-                <w:color w:val="000000"/>
-              </w:rPr>
-              <w:t xml:space="preserve"> and restore the work from the backup file</w:t>
+          <w:p>
+            <w:r>
+              <w:t>2</w:t>
+            </w:r>
+          </w:p>
+        </w:tc>
+        <w:tc>
+          <w:tcPr>
+            <w:tcW w:w="1744" w:type="dxa"/>
+          </w:tcPr>
+          <w:p>
+            <w:r>
+              <w:t>4</w:t>
+            </w:r>
+          </w:p>
+        </w:tc>
+        <w:tc>
+          <w:tcPr>
+            <w:tcW w:w="1744" w:type="dxa"/>
+            <w:vAlign w:val="bottom"/>
+          </w:tcPr>
+          <w:p>
+            <w:r>
+              <w:rPr>
+                <w:rFonts w:ascii="Calibri" w:hAnsi="Calibri" w:cs="Calibri"/>
+                <w:color w:val="000000"/>
+              </w:rPr>
+              <w:t>Close any unnecessary programs, or upgrade the components</w:t>
             </w:r>
           </w:p>
         </w:tc>
@@ -542,13 +1187,6 @@
                 <w:color w:val="000000"/>
               </w:rPr>
               <w:t>Keep all unnecessary programs closed to free up ram space</w:t>
-            </w:r>
-            <w:r>
-              <w:rPr>
-                <w:rFonts w:ascii="Calibri" w:hAnsi="Calibri" w:cs="Calibri"/>
-                <w:color w:val="000000"/>
-              </w:rPr>
-              <w:t xml:space="preserve"> and keep git up to date. </w:t>
             </w:r>
           </w:p>
         </w:tc>
@@ -590,14 +1228,7 @@
                 <w:rFonts w:ascii="Calibri" w:hAnsi="Calibri" w:cs="Calibri"/>
                 <w:color w:val="000000"/>
               </w:rPr>
-              <w:t>C</w:t>
-            </w:r>
-            <w:r>
-              <w:rPr>
-                <w:rFonts w:ascii="Calibri" w:hAnsi="Calibri" w:cs="Calibri"/>
-                <w:color w:val="000000"/>
-              </w:rPr>
-              <w:t>orrupt hard drive</w:t>
+              <w:t>Corrupt hard drive</w:t>
             </w:r>
           </w:p>
         </w:tc>
@@ -620,69 +1251,60 @@
           <w:tcPr>
             <w:tcW w:w="1744" w:type="dxa"/>
           </w:tcPr>
-          <w:p/>
-        </w:tc>
-        <w:tc>
-          <w:tcPr>
-            <w:tcW w:w="1744" w:type="dxa"/>
-          </w:tcPr>
-          <w:p/>
-        </w:tc>
-        <w:tc>
-          <w:tcPr>
-            <w:tcW w:w="1744" w:type="dxa"/>
-            <w:vAlign w:val="bottom"/>
-          </w:tcPr>
-          <w:p>
-            <w:r>
-              <w:rPr>
-                <w:rFonts w:ascii="Calibri" w:hAnsi="Calibri" w:cs="Calibri"/>
-                <w:color w:val="000000"/>
-              </w:rPr>
-              <w:t>pull most recent git and</w:t>
-            </w:r>
-            <w:r>
-              <w:rPr>
-                <w:rFonts w:ascii="Calibri" w:hAnsi="Calibri" w:cs="Calibri"/>
-                <w:color w:val="000000"/>
-              </w:rPr>
-              <w:t xml:space="preserve"> </w:t>
-            </w:r>
-            <w:r>
-              <w:rPr>
-                <w:rFonts w:ascii="Calibri" w:hAnsi="Calibri" w:cs="Calibri"/>
-                <w:color w:val="000000"/>
-              </w:rPr>
-              <w:t>continue or</w:t>
-            </w:r>
-            <w:r>
-              <w:rPr>
-                <w:rFonts w:ascii="Calibri" w:hAnsi="Calibri" w:cs="Calibri"/>
-                <w:color w:val="000000"/>
-              </w:rPr>
-              <w:t xml:space="preserve"> use </w:t>
-            </w:r>
-            <w:r>
-              <w:rPr>
-                <w:rFonts w:ascii="Calibri" w:hAnsi="Calibri" w:cs="Calibri"/>
-                <w:color w:val="000000"/>
-              </w:rPr>
-              <w:t>a</w:t>
-            </w:r>
-            <w:r>
-              <w:rPr>
-                <w:rFonts w:ascii="Calibri" w:hAnsi="Calibri" w:cs="Calibri"/>
-                <w:color w:val="000000"/>
-              </w:rPr>
-              <w:t xml:space="preserve"> </w:t>
-            </w:r>
-            <w:r>
-              <w:rPr>
-                <w:rFonts w:ascii="Calibri" w:hAnsi="Calibri" w:cs="Calibri"/>
-                <w:color w:val="000000"/>
-              </w:rPr>
-              <w:t>backup</w:t>
-            </w:r>
+          <w:p>
+            <w:r>
+              <w:t>2</w:t>
+            </w:r>
+          </w:p>
+        </w:tc>
+        <w:tc>
+          <w:tcPr>
+            <w:tcW w:w="1744" w:type="dxa"/>
+          </w:tcPr>
+          <w:p>
+            <w:r>
+              <w:t>4</w:t>
+            </w:r>
+          </w:p>
+        </w:tc>
+        <w:tc>
+          <w:tcPr>
+            <w:tcW w:w="1744" w:type="dxa"/>
+            <w:vAlign w:val="bottom"/>
+          </w:tcPr>
+          <w:p>
+            <w:r>
+              <w:rPr>
+                <w:rFonts w:ascii="Calibri" w:hAnsi="Calibri" w:cs="Calibri"/>
+                <w:color w:val="000000"/>
+              </w:rPr>
+              <w:t xml:space="preserve">pull most recent git and </w:t>
+            </w:r>
+            <w:proofErr w:type="gramStart"/>
+            <w:r>
+              <w:rPr>
+                <w:rFonts w:ascii="Calibri" w:hAnsi="Calibri" w:cs="Calibri"/>
+                <w:color w:val="000000"/>
+              </w:rPr>
+              <w:t>continue, or</w:t>
+            </w:r>
+            <w:proofErr w:type="gramEnd"/>
+            <w:r>
+              <w:rPr>
+                <w:rFonts w:ascii="Calibri" w:hAnsi="Calibri" w:cs="Calibri"/>
+                <w:color w:val="000000"/>
+              </w:rPr>
+              <w:t xml:space="preserve"> use the a </w:t>
+            </w:r>
+            <w:proofErr w:type="spellStart"/>
+            <w:r>
+              <w:rPr>
+                <w:rFonts w:ascii="Calibri" w:hAnsi="Calibri" w:cs="Calibri"/>
+                <w:color w:val="000000"/>
+              </w:rPr>
+              <w:t>back up</w:t>
+            </w:r>
+            <w:proofErr w:type="spellEnd"/>
             <w:r>
               <w:rPr>
                 <w:rFonts w:ascii="Calibri" w:hAnsi="Calibri" w:cs="Calibri"/>
@@ -715,7 +1337,6 @@
           </w:tcPr>
           <w:p>
             <w:r>
-              <w:lastRenderedPageBreak/>
               <w:t>6</w:t>
             </w:r>
           </w:p>
@@ -769,13 +1390,21 @@
           <w:tcPr>
             <w:tcW w:w="1744" w:type="dxa"/>
           </w:tcPr>
-          <w:p/>
-        </w:tc>
-        <w:tc>
-          <w:tcPr>
-            <w:tcW w:w="1744" w:type="dxa"/>
-          </w:tcPr>
-          <w:p/>
+          <w:p>
+            <w:r>
+              <w:t>2</w:t>
+            </w:r>
+          </w:p>
+        </w:tc>
+        <w:tc>
+          <w:tcPr>
+            <w:tcW w:w="1744" w:type="dxa"/>
+          </w:tcPr>
+          <w:p>
+            <w:r>
+              <w:t>2</w:t>
+            </w:r>
+          </w:p>
         </w:tc>
         <w:tc>
           <w:tcPr>
@@ -803,21 +1432,7 @@
                 <w:rFonts w:ascii="Calibri" w:hAnsi="Calibri" w:cs="Calibri"/>
                 <w:color w:val="000000"/>
               </w:rPr>
-              <w:t xml:space="preserve">don’t use code which is </w:t>
-            </w:r>
-            <w:r>
-              <w:rPr>
-                <w:rFonts w:ascii="Calibri" w:hAnsi="Calibri" w:cs="Calibri"/>
-                <w:color w:val="000000"/>
-              </w:rPr>
-              <w:t>unfamiliar</w:t>
-            </w:r>
-            <w:r>
-              <w:rPr>
-                <w:rFonts w:ascii="Calibri" w:hAnsi="Calibri" w:cs="Calibri"/>
-                <w:color w:val="000000"/>
-              </w:rPr>
-              <w:t xml:space="preserve"> or not understood</w:t>
+              <w:t>don’t use code which is unfamiliar or not understood</w:t>
             </w:r>
           </w:p>
         </w:tc>
@@ -864,27 +1479,29 @@
           </w:tcPr>
           <w:p>
             <w:r>
-              <w:t xml:space="preserve">Local internet becomes down, and </w:t>
-            </w:r>
-            <w:r>
-              <w:t>cannot</w:t>
-            </w:r>
-            <w:r>
-              <w:t xml:space="preserve"> connect to internet</w:t>
-            </w:r>
-          </w:p>
-        </w:tc>
-        <w:tc>
-          <w:tcPr>
-            <w:tcW w:w="1744" w:type="dxa"/>
-          </w:tcPr>
-          <w:p/>
-        </w:tc>
-        <w:tc>
-          <w:tcPr>
-            <w:tcW w:w="1744" w:type="dxa"/>
-          </w:tcPr>
-          <w:p/>
+              <w:t>Local internet becomes down, and cannot connect to internet</w:t>
+            </w:r>
+          </w:p>
+        </w:tc>
+        <w:tc>
+          <w:tcPr>
+            <w:tcW w:w="1744" w:type="dxa"/>
+          </w:tcPr>
+          <w:p>
+            <w:r>
+              <w:t>3</w:t>
+            </w:r>
+          </w:p>
+        </w:tc>
+        <w:tc>
+          <w:tcPr>
+            <w:tcW w:w="1744" w:type="dxa"/>
+          </w:tcPr>
+          <w:p>
+            <w:r>
+              <w:t>1</w:t>
+            </w:r>
+          </w:p>
         </w:tc>
         <w:tc>
           <w:tcPr>
@@ -949,29 +1566,53 @@
           </w:tcPr>
           <w:p>
             <w:r>
-              <w:t>May be unfit to work causing project to be missed or completed to a low standard</w:t>
-            </w:r>
-          </w:p>
-        </w:tc>
-        <w:tc>
-          <w:tcPr>
-            <w:tcW w:w="1744" w:type="dxa"/>
-          </w:tcPr>
-          <w:p/>
-        </w:tc>
-        <w:tc>
-          <w:tcPr>
-            <w:tcW w:w="1744" w:type="dxa"/>
-          </w:tcPr>
-          <w:p/>
-        </w:tc>
-        <w:tc>
-          <w:tcPr>
-            <w:tcW w:w="1744" w:type="dxa"/>
-          </w:tcPr>
-          <w:p>
-            <w:r>
-              <w:t>Seek medical advise in order to return to work.</w:t>
+              <w:t xml:space="preserve">May be </w:t>
+            </w:r>
+            <w:proofErr w:type="gramStart"/>
+            <w:r>
+              <w:t>unfit</w:t>
+            </w:r>
+            <w:proofErr w:type="gramEnd"/>
+            <w:r>
+              <w:t xml:space="preserve"> to work causing project to be missed or completed to a low standard</w:t>
+            </w:r>
+          </w:p>
+        </w:tc>
+        <w:tc>
+          <w:tcPr>
+            <w:tcW w:w="1744" w:type="dxa"/>
+          </w:tcPr>
+          <w:p>
+            <w:r>
+              <w:t>1</w:t>
+            </w:r>
+          </w:p>
+        </w:tc>
+        <w:tc>
+          <w:tcPr>
+            <w:tcW w:w="1744" w:type="dxa"/>
+          </w:tcPr>
+          <w:p>
+            <w:r>
+              <w:t>4</w:t>
+            </w:r>
+          </w:p>
+        </w:tc>
+        <w:tc>
+          <w:tcPr>
+            <w:tcW w:w="1744" w:type="dxa"/>
+          </w:tcPr>
+          <w:p>
+            <w:r>
+              <w:t xml:space="preserve">Seek medical advice </w:t>
+            </w:r>
+            <w:proofErr w:type="gramStart"/>
+            <w:r>
+              <w:t>in order to</w:t>
+            </w:r>
+            <w:proofErr w:type="gramEnd"/>
+            <w:r>
+              <w:t xml:space="preserve"> return to work.</w:t>
             </w:r>
           </w:p>
         </w:tc>
@@ -986,7 +1627,6 @@
           </w:p>
         </w:tc>
       </w:tr>
-      <w:bookmarkEnd w:id="0"/>
     </w:tbl>
     <w:p/>
     <w:sectPr>

</xml_diff>